<commit_message>
Preguntas sobre cada artefacto
</commit_message>
<xml_diff>
--- a/Bloque1/Articulo.docx
+++ b/Bloque1/Articulo.docx
@@ -3,38 +3,220 @@
 <w:document xmlns:wpc="http://schemas.microsoft.com/office/word/2010/wordprocessingCanvas" xmlns:cx="http://schemas.microsoft.com/office/drawing/2014/chartex" xmlns:cx1="http://schemas.microsoft.com/office/drawing/2015/9/8/chartex" xmlns:cx2="http://schemas.microsoft.com/office/drawing/2015/10/21/chartex" xmlns:cx3="http://schemas.microsoft.com/office/drawing/2016/5/9/chartex" xmlns:cx4="http://schemas.microsoft.com/office/drawing/2016/5/10/chartex" xmlns:cx5="http://schemas.microsoft.com/office/drawing/2016/5/11/chartex" xmlns:cx6="http://schemas.microsoft.com/office/drawing/2016/5/12/chartex" xmlns:cx7="http://schemas.microsoft.com/office/drawing/2016/5/13/chartex" xmlns:cx8="http://schemas.microsoft.com/office/drawing/2016/5/14/chartex" xmlns:mc="http://schemas.openxmlformats.org/markup-compatibility/2006" xmlns:aink="http://schemas.microsoft.com/office/drawing/2016/ink" xmlns:am3d="http://schemas.microsoft.com/office/drawing/2017/model3d" xmlns:o="urn:schemas-microsoft-com:office:office" xmlns:r="http://schemas.openxmlformats.org/officeDocument/2006/relationships" xmlns:m="http://schemas.openxmlformats.org/officeDocument/2006/math" xmlns:v="urn:schemas-microsoft-com:vml" xmlns:wp14="http://schemas.microsoft.com/office/word/2010/wordprocessingDrawing" xmlns:wp="http://schemas.openxmlformats.org/drawingml/2006/wordprocessingDrawing" xmlns:w10="urn:schemas-microsoft-com:office:word" xmlns:w="http://schemas.openxmlformats.org/wordprocessingml/2006/main" xmlns:w14="http://schemas.microsoft.com/office/word/2010/wordml" xmlns:w15="http://schemas.microsoft.com/office/word/2012/wordml" xmlns:w16cex="http://schemas.microsoft.com/office/word/2018/wordml/cex" xmlns:w16cid="http://schemas.microsoft.com/office/word/2016/wordml/cid" xmlns:w16="http://schemas.microsoft.com/office/word/2018/wordml" xmlns:w16sdtdh="http://schemas.microsoft.com/office/word/2020/wordml/sdtdatahash" xmlns:w16se="http://schemas.microsoft.com/office/word/2015/wordml/symex" xmlns:wpg="http://schemas.microsoft.com/office/word/2010/wordprocessingGroup" xmlns:wpi="http://schemas.microsoft.com/office/word/2010/wordprocessingInk" xmlns:wne="http://schemas.microsoft.com/office/word/2006/wordml" xmlns:wps="http://schemas.microsoft.com/office/word/2010/wordprocessingShape" mc:Ignorable="w14 w15 w16se w16cid w16 w16cex w16sdtdh wp14">
   <w:body>
     <w:p>
-      <w:r>
+      <w:pPr>
+        <w:rPr>
+          <w:lang w:val="es-GT"/>
+        </w:rPr>
+      </w:pPr>
+      <w:r>
+        <w:rPr>
+          <w:lang w:val="es-GT"/>
+        </w:rPr>
         <w:t>Proyecto Elegido: TDR Proyectos Digitales</w:t>
       </w:r>
     </w:p>
     <w:p>
-      <w:r>
+      <w:pPr>
+        <w:rPr>
+          <w:b/>
+          <w:bCs/>
+          <w:sz w:val="28"/>
+          <w:szCs w:val="28"/>
+          <w:lang w:val="es-GT"/>
+        </w:rPr>
+      </w:pPr>
+      <w:r>
+        <w:rPr>
+          <w:b/>
+          <w:bCs/>
+          <w:sz w:val="28"/>
+          <w:szCs w:val="28"/>
+          <w:lang w:val="es-GT"/>
+        </w:rPr>
         <w:t>¿Por qué se eligió el artefacto?</w:t>
       </w:r>
     </w:p>
     <w:p>
-      <w:r>
-        <w:t>Este proyecto demostor</w:t>
+      <w:pPr>
+        <w:jc w:val="both"/>
+        <w:rPr>
+          <w:lang w:val="es-GT"/>
+        </w:rPr>
+      </w:pPr>
+      <w:r>
+        <w:rPr>
+          <w:lang w:val="es-GT"/>
+        </w:rPr>
+        <w:t xml:space="preserve">Este proyecto </w:t>
+      </w:r>
+      <w:r>
+        <w:rPr>
+          <w:lang w:val="es-GT"/>
+        </w:rPr>
+        <w:t>demostró unos de los aspectos que se volvió cent</w:t>
+      </w:r>
+      <w:r>
+        <w:rPr>
+          <w:lang w:val="es-GT"/>
+        </w:rPr>
+        <w:t>r</w:t>
+      </w:r>
+      <w:r>
+        <w:rPr>
+          <w:lang w:val="es-GT"/>
+        </w:rPr>
+        <w:t>a</w:t>
+      </w:r>
+      <w:r>
+        <w:rPr>
+          <w:lang w:val="es-GT"/>
+        </w:rPr>
+        <w:t>l</w:t>
+      </w:r>
+      <w:r>
+        <w:rPr>
+          <w:lang w:val="es-GT"/>
+        </w:rPr>
+        <w:t xml:space="preserve"> a lo largo del curso que es la dificultad de considerar y analizar todos los distintos aspectos de un proyecto especialm</w:t>
+      </w:r>
+      <w:r>
+        <w:rPr>
+          <w:lang w:val="es-GT"/>
+        </w:rPr>
+        <w:t>en</w:t>
+      </w:r>
+      <w:r>
+        <w:rPr>
+          <w:lang w:val="es-GT"/>
+        </w:rPr>
+        <w:t>te en el diseño y creación del cronograma se pudo ver cuantas diferentes partes y secciones un proyecto de trabajo necesita y como es importante el tomar una estrategia ordenada para poder efectuar todas las tareas necesarias en el tiempo estimado, así como la importancia de la distintas ideologías y paradigmas para la resolución de casos de ingeniería.</w:t>
       </w:r>
     </w:p>
     <w:p>
-      <w:r>
+      <w:pPr>
+        <w:rPr>
+          <w:b/>
+          <w:bCs/>
+          <w:sz w:val="28"/>
+          <w:szCs w:val="28"/>
+          <w:lang w:val="es-GT"/>
+        </w:rPr>
+      </w:pPr>
+      <w:r>
+        <w:rPr>
+          <w:b/>
+          <w:bCs/>
+          <w:sz w:val="28"/>
+          <w:szCs w:val="28"/>
+          <w:lang w:val="es-GT"/>
+        </w:rPr>
         <w:t>Si tuviera que volver a producir el artefacto, ¿qué cambiaría? ¿Qué mejoraría?</w:t>
       </w:r>
     </w:p>
     <w:p>
-      <w:r>
-        <w:t>Red semántica de conceptos de ingeniería de software asociadas al artefacto.</w:t>
+      <w:pPr>
+        <w:rPr>
+          <w:lang w:val="es-GT"/>
+        </w:rPr>
+      </w:pPr>
+      <w:r>
+        <w:rPr>
+          <w:lang w:val="es-GT"/>
+        </w:rPr>
+        <w:t xml:space="preserve">Utilizaría distintos paradigmas ara algunas de los juegos sen general tomamos una estrategia bastante lineal para la mayoría de ellos ya que no comprendíamos como armar otras </w:t>
+      </w:r>
+      <w:r>
+        <w:rPr>
+          <w:lang w:val="es-GT"/>
+        </w:rPr>
+        <w:t>distintas metodologías</w:t>
+      </w:r>
+      <w:r>
+        <w:rPr>
+          <w:lang w:val="es-GT"/>
+        </w:rPr>
+        <w:t xml:space="preserve"> y era la más fácil de estructura por lo que se terminó con diagramas poco eficientes nuevos métodos probablemente terminarían con los cronogramas siendo mucho mas útiles y con mayor detalle que los que se hicieron originalmente. También el utilizar mejor las opciones dadas por la herramienta de </w:t>
+      </w:r>
+      <w:proofErr w:type="spellStart"/>
+      <w:r>
+        <w:rPr>
+          <w:lang w:val="es-GT"/>
+        </w:rPr>
+        <w:t>Gantter</w:t>
+      </w:r>
+      <w:proofErr w:type="spellEnd"/>
+      <w:r>
+        <w:rPr>
+          <w:lang w:val="es-GT"/>
+        </w:rPr>
+        <w:t xml:space="preserve"> para mejor la presentación</w:t>
       </w:r>
     </w:p>
     <w:p>
-      <w:r>
-        <w:t xml:space="preserve">¿Cómo contribuyó la ingeniería de software a mi misión de convertirme en ingeniero </w:t>
+      <w:pPr>
+        <w:rPr>
+          <w:b/>
+          <w:bCs/>
+          <w:sz w:val="28"/>
+          <w:szCs w:val="28"/>
+          <w:lang w:val="es-GT"/>
+        </w:rPr>
+      </w:pPr>
+      <w:r>
+        <w:rPr>
+          <w:b/>
+          <w:bCs/>
+          <w:sz w:val="28"/>
+          <w:szCs w:val="28"/>
+          <w:lang w:val="es-GT"/>
+        </w:rPr>
+        <w:t>Red semántica de conceptos de ingeniería de software asociadas al artefacto.</w:t>
       </w:r>
     </w:p>
     <w:p>
-      <w:r>
-        <w:t>en informática y sistemas?</w:t>
+      <w:pPr>
+        <w:rPr>
+          <w:b/>
+          <w:bCs/>
+          <w:sz w:val="28"/>
+          <w:szCs w:val="28"/>
+          <w:lang w:val="es-GT"/>
+        </w:rPr>
+      </w:pPr>
+      <w:r>
+        <w:rPr>
+          <w:b/>
+          <w:bCs/>
+          <w:sz w:val="28"/>
+          <w:szCs w:val="28"/>
+          <w:lang w:val="es-GT"/>
+        </w:rPr>
+        <w:t>¿Cómo contribuyó la ingeniería de software a mi misión de convertirme en ingeniero en informática y sistemas?</w:t>
+      </w:r>
+    </w:p>
+    <w:p>
+      <w:pPr>
+        <w:rPr>
+          <w:lang w:val="es-GT"/>
+        </w:rPr>
+      </w:pPr>
+      <w:r>
+        <w:rPr>
+          <w:lang w:val="es-GT"/>
+        </w:rPr>
+        <w:t xml:space="preserve">Aprender a utilizar cronogramas y como aplicar las distintas </w:t>
+      </w:r>
+      <w:r>
+        <w:rPr>
+          <w:lang w:val="es-GT"/>
+        </w:rPr>
+        <w:t>modelos de</w:t>
+      </w:r>
+      <w:r>
+        <w:rPr>
+          <w:lang w:val="es-GT"/>
+        </w:rPr>
+        <w:t xml:space="preserve"> desarrollo de software es una parte importante del trabajo profesional de un ingeniero y seguro será necesarios conocimientos en el futuro profesional.</w:t>
       </w:r>
     </w:p>
     <w:sectPr>

</xml_diff>